<commit_message>
fixed typo in source doc and outputs
</commit_message>
<xml_diff>
--- a/FederalistPaper.docx
+++ b/FederalistPaper.docx
@@ -113,10 +113,10 @@
       <w:pPr>
         <w:pStyle w:val="Heading2"/>
       </w:pPr>
-      <w:bookmarkStart w:id="25" w:name="an-esssay-written-in-favor-of-the"/>
+      <w:bookmarkStart w:id="25" w:name="an-essay-written-in-favor-of-the"/>
       <w:bookmarkEnd w:id="25"/>
       <w:r>
-        <w:t xml:space="preserve">An Esssay Written in Favor of the</w:t>
+        <w:t xml:space="preserve">An Essay Written in Favor of the</w:t>
       </w:r>
     </w:p>
     <w:p>
@@ -862,7 +862,7 @@
     </w:lvl>
   </w:abstractNum>
   <w:abstractNum w:abstractNumId="990">
-    <w:nsid w:val="b2dbdff6"/>
+    <w:nsid w:val="7aa4c6b0"/>
     <w:multiLevelType w:val="multilevel"/>
     <w:lvl w:ilvl="0">
       <w:numFmt w:val="bullet"/>

</xml_diff>